<commit_message>
aall html is updated
</commit_message>
<xml_diff>
--- a/Knitr/index.docx
+++ b/Knitr/index.docx
@@ -2457,34 +2457,16 @@
         <w:rPr>
           <w:rStyle w:val="VerbatimChar"/>
         </w:rPr>
-        <w:t xml:space="preserve">## Source: local data frame [22 x 5]</w:t>
-      </w:r>
-      <w:r>
-        <w:br w:type="textWrapping"/>
-      </w:r>
-      <w:r>
-        <w:rPr>
-          <w:rStyle w:val="VerbatimChar"/>
-        </w:rPr>
-        <w:t xml:space="preserve">## Groups: type [?]</w:t>
-      </w:r>
-      <w:r>
-        <w:br w:type="textWrapping"/>
-      </w:r>
-      <w:r>
-        <w:rPr>
-          <w:rStyle w:val="VerbatimChar"/>
-        </w:rPr>
-        <w:t xml:space="preserve">## </w:t>
-      </w:r>
-      <w:r>
-        <w:br w:type="textWrapping"/>
-      </w:r>
-      <w:r>
-        <w:rPr>
-          <w:rStyle w:val="VerbatimChar"/>
-        </w:rPr>
         <w:t xml:space="preserve">## # A tibble: 22 x 5</w:t>
+      </w:r>
+      <w:r>
+        <w:br w:type="textWrapping"/>
+      </w:r>
+      <w:r>
+        <w:rPr>
+          <w:rStyle w:val="VerbatimChar"/>
+        </w:rPr>
+        <w:t xml:space="preserve">## # Groups:   type [?]</w:t>
       </w:r>
       <w:r>
         <w:br w:type="textWrapping"/>
@@ -3720,7 +3702,24 @@
         <w:t xml:space="preserve"> </w:t>
       </w:r>
       <w:r>
-        <w:t xml:space="preserve">package can do it, but I still tend to use CSVs.</w:t>
+        <w:t xml:space="preserve">package can do it, but I still tend to use CSVs. May need to look at</w:t>
+      </w:r>
+      <w:r>
+        <w:t xml:space="preserve"> </w:t>
+      </w:r>
+      <w:hyperlink r:id="rId39">
+        <w:r>
+          <w:rPr>
+            <w:rStyle w:val="Hyperlink"/>
+          </w:rPr>
+          <w:t xml:space="preserve">this post</w:t>
+        </w:r>
+      </w:hyperlink>
+      <w:r>
+        <w:t xml:space="preserve"> </w:t>
+      </w:r>
+      <w:r>
+        <w:t xml:space="preserve">if getting "Reason: image not found" error.</w:t>
       </w:r>
     </w:p>
     <w:p>
@@ -3737,7 +3736,13 @@
         <w:rPr>
           <w:rStyle w:val="NormalTok"/>
         </w:rPr>
-        <w:t xml:space="preserve">(xlsx)</w:t>
+        <w:t xml:space="preserve">(xlsx) </w:t>
+      </w:r>
+      <w:r>
+        <w:rPr>
+          <w:rStyle w:val="CommentTok"/>
+        </w:rPr>
+        <w:t xml:space="preserve"># may need to run sudo R CMD javareconf</w:t>
       </w:r>
       <w:r>
         <w:br w:type="textWrapping"/>
@@ -3783,8 +3788,8 @@
       <w:pPr>
         <w:pStyle w:val="Heading3"/>
       </w:pPr>
-      <w:bookmarkStart w:id="39" w:name="testing-nested-models"/>
-      <w:bookmarkEnd w:id="39"/>
+      <w:bookmarkStart w:id="40" w:name="testing-nested-models"/>
+      <w:bookmarkEnd w:id="40"/>
       <w:r>
         <w:t xml:space="preserve">Testing Nested Models</w:t>
       </w:r>
@@ -4117,8 +4122,8 @@
       <w:pPr>
         <w:pStyle w:val="Heading2"/>
       </w:pPr>
-      <w:bookmarkStart w:id="40" w:name="pander"/>
-      <w:bookmarkEnd w:id="40"/>
+      <w:bookmarkStart w:id="41" w:name="pander"/>
+      <w:bookmarkEnd w:id="41"/>
       <w:r>
         <w:t xml:space="preserve">Pander</w:t>
       </w:r>
@@ -5631,8 +5636,8 @@
       <w:pPr>
         <w:pStyle w:val="Heading3"/>
       </w:pPr>
-      <w:bookmarkStart w:id="41" w:name="formatting"/>
-      <w:bookmarkEnd w:id="41"/>
+      <w:bookmarkStart w:id="42" w:name="formatting"/>
+      <w:bookmarkEnd w:id="42"/>
       <w:r>
         <w:t xml:space="preserve">Formatting</w:t>
       </w:r>
@@ -5649,8 +5654,8 @@
       <w:pPr>
         <w:pStyle w:val="Heading4"/>
       </w:pPr>
-      <w:bookmarkStart w:id="42" w:name="changing-the-terms"/>
-      <w:bookmarkEnd w:id="42"/>
+      <w:bookmarkStart w:id="43" w:name="changing-the-terms"/>
+      <w:bookmarkEnd w:id="43"/>
       <w:r>
         <w:t xml:space="preserve">Changing the terms</w:t>
       </w:r>
@@ -5865,8 +5870,8 @@
       <w:pPr>
         <w:pStyle w:val="Heading4"/>
       </w:pPr>
-      <w:bookmarkStart w:id="43" w:name="column-names"/>
-      <w:bookmarkEnd w:id="43"/>
+      <w:bookmarkStart w:id="44" w:name="column-names"/>
+      <w:bookmarkEnd w:id="44"/>
       <w:r>
         <w:t xml:space="preserve">Column Names</w:t>
       </w:r>
@@ -6553,8 +6558,8 @@
       <w:pPr>
         <w:pStyle w:val="Heading4"/>
       </w:pPr>
-      <w:bookmarkStart w:id="44" w:name="confidence-intervals"/>
-      <w:bookmarkEnd w:id="44"/>
+      <w:bookmarkStart w:id="45" w:name="confidence-intervals"/>
+      <w:bookmarkEnd w:id="45"/>
       <w:r>
         <w:t xml:space="preserve">Confidence Intervals</w:t>
       </w:r>
@@ -7897,8 +7902,8 @@
       <w:pPr>
         <w:pStyle w:val="Heading2"/>
       </w:pPr>
-      <w:bookmarkStart w:id="45" w:name="multiple-models"/>
-      <w:bookmarkEnd w:id="45"/>
+      <w:bookmarkStart w:id="46" w:name="multiple-models"/>
+      <w:bookmarkEnd w:id="46"/>
       <w:r>
         <w:t xml:space="preserve">Multiple Models</w:t>
       </w:r>
@@ -9899,8 +9904,8 @@
       <w:pPr>
         <w:pStyle w:val="Heading3"/>
       </w:pPr>
-      <w:bookmarkStart w:id="46" w:name="not-covered---making-mtable-better"/>
-      <w:bookmarkEnd w:id="46"/>
+      <w:bookmarkStart w:id="47" w:name="not-covered---making-mtable-better"/>
+      <w:bookmarkEnd w:id="47"/>
       <w:r>
         <w:t xml:space="preserve">Not covered - making</w:t>
       </w:r>
@@ -13357,8 +13362,8 @@
       <w:pPr>
         <w:pStyle w:val="Heading2"/>
       </w:pPr>
-      <w:bookmarkStart w:id="47" w:name="data-extraction"/>
-      <w:bookmarkEnd w:id="47"/>
+      <w:bookmarkStart w:id="48" w:name="data-extraction"/>
+      <w:bookmarkEnd w:id="48"/>
       <w:r>
         <w:t xml:space="preserve">Data Extraction</w:t>
       </w:r>
@@ -15434,108 +15439,6 @@
                 <pic:pic>
                   <pic:nvPicPr>
                     <pic:cNvPr descr="index_files/figure-docx/plots-1.png" id="0" name="Picture"/>
-                    <pic:cNvPicPr>
-                      <a:picLocks noChangeArrowheads="1" noChangeAspect="1"/>
-                    </pic:cNvPicPr>
-                  </pic:nvPicPr>
-                  <pic:blipFill>
-                    <a:blip r:embed="rId48"/>
-                    <a:stretch>
-                      <a:fillRect/>
-                    </a:stretch>
-                  </pic:blipFill>
-                  <pic:spPr bwMode="auto">
-                    <a:xfrm>
-                      <a:off x="0" y="0"/>
-                      <a:ext cx="5334000" cy="4267200"/>
-                    </a:xfrm>
-                    <a:prstGeom prst="rect">
-                      <a:avLst/>
-                    </a:prstGeom>
-                    <a:noFill/>
-                    <a:ln w="9525">
-                      <a:noFill/>
-                      <a:headEnd/>
-                      <a:tailEnd/>
-                    </a:ln>
-                  </pic:spPr>
-                </pic:pic>
-              </a:graphicData>
-            </a:graphic>
-          </wp:inline>
-        </w:drawing>
-      </w:r>
-    </w:p>
-    <w:p>
-      <w:pPr>
-        <w:pStyle w:val="SourceCode"/>
-      </w:pPr>
-      <w:r>
-        <w:rPr>
-          <w:rStyle w:val="NormalTok"/>
-        </w:rPr>
-        <w:t xml:space="preserve">### Let's make Lines!</w:t>
-      </w:r>
-      <w:r>
-        <w:br w:type="textWrapping"/>
-      </w:r>
-      <w:r>
-        <w:rPr>
-          <w:rStyle w:val="NormalTok"/>
-        </w:rPr>
-        <w:t xml:space="preserve">g </w:t>
-      </w:r>
-      <w:r>
-        <w:rPr>
-          <w:rStyle w:val="OperatorTok"/>
-        </w:rPr>
-        <w:t xml:space="preserve">+</w:t>
-      </w:r>
-      <w:r>
-        <w:rPr>
-          <w:rStyle w:val="StringTok"/>
-        </w:rPr>
-        <w:t xml:space="preserve"> </w:t>
-      </w:r>
-      <w:r>
-        <w:rPr>
-          <w:rStyle w:val="KeywordTok"/>
-        </w:rPr>
-        <w:t xml:space="preserve">geom_line</w:t>
-      </w:r>
-      <w:r>
-        <w:rPr>
-          <w:rStyle w:val="NormalTok"/>
-        </w:rPr>
-        <w:t xml:space="preserve">()</w:t>
-      </w:r>
-    </w:p>
-    <w:p>
-      <w:pPr>
-        <w:pStyle w:val="SourceCode"/>
-      </w:pPr>
-      <w:r>
-        <w:rPr>
-          <w:rStyle w:val="VerbatimChar"/>
-        </w:rPr>
-        <w:t xml:space="preserve">## Warning: Removed 5043 rows containing missing values (geom_path).</w:t>
-      </w:r>
-    </w:p>
-    <w:p>
-      <w:pPr>
-        <w:pStyle w:val="FirstParagraph"/>
-      </w:pPr>
-      <w:r>
-        <w:drawing>
-          <wp:inline>
-            <wp:extent cx="5334000" cy="4267200"/>
-            <wp:effectExtent b="0" l="0" r="0" t="0"/>
-            <wp:docPr descr="" title="" id="1" name="Picture"/>
-            <a:graphic>
-              <a:graphicData uri="http://schemas.openxmlformats.org/drawingml/2006/picture">
-                <pic:pic>
-                  <pic:nvPicPr>
-                    <pic:cNvPr descr="index_files/figure-docx/plots-2.png" id="0" name="Picture"/>
                     <pic:cNvPicPr>
                       <a:picLocks noChangeArrowheads="1" noChangeAspect="1"/>
                     </pic:cNvPicPr>
@@ -15576,22 +15479,10 @@
         <w:rPr>
           <w:rStyle w:val="NormalTok"/>
         </w:rPr>
-        <w:t xml:space="preserve">### let's make a new plot of poitns</w:t>
-      </w:r>
-      <w:r>
-        <w:br w:type="textWrapping"/>
-      </w:r>
-      <w:r>
-        <w:rPr>
-          <w:rStyle w:val="NormalTok"/>
-        </w:rPr>
-        <w:t xml:space="preserve">gpoint &lt;-</w:t>
-      </w:r>
-      <w:r>
-        <w:rPr>
-          <w:rStyle w:val="StringTok"/>
-        </w:rPr>
-        <w:t xml:space="preserve"> </w:t>
+        <w:t xml:space="preserve">### Let's make Lines!</w:t>
+      </w:r>
+      <w:r>
+        <w:br w:type="textWrapping"/>
       </w:r>
       <w:r>
         <w:rPr>
@@ -15615,7 +15506,7 @@
         <w:rPr>
           <w:rStyle w:val="KeywordTok"/>
         </w:rPr>
-        <w:t xml:space="preserve">geom_point</w:t>
+        <w:t xml:space="preserve">geom_line</w:t>
       </w:r>
       <w:r>
         <w:rPr>
@@ -15623,66 +15514,6 @@
         </w:rPr>
         <w:t xml:space="preserve">()</w:t>
       </w:r>
-      <w:r>
-        <w:br w:type="textWrapping"/>
-      </w:r>
-      <w:r>
-        <w:rPr>
-          <w:rStyle w:val="NormalTok"/>
-        </w:rPr>
-        <w:t xml:space="preserve">### let's plot the value by the type of value - boardings/average, etc</w:t>
-      </w:r>
-      <w:r>
-        <w:br w:type="textWrapping"/>
-      </w:r>
-      <w:r>
-        <w:rPr>
-          <w:rStyle w:val="NormalTok"/>
-        </w:rPr>
-        <w:t xml:space="preserve">gpoint </w:t>
-      </w:r>
-      <w:r>
-        <w:rPr>
-          <w:rStyle w:val="OperatorTok"/>
-        </w:rPr>
-        <w:t xml:space="preserve">+</w:t>
-      </w:r>
-      <w:r>
-        <w:rPr>
-          <w:rStyle w:val="StringTok"/>
-        </w:rPr>
-        <w:t xml:space="preserve"> </w:t>
-      </w:r>
-      <w:r>
-        <w:rPr>
-          <w:rStyle w:val="KeywordTok"/>
-        </w:rPr>
-        <w:t xml:space="preserve">facet_wrap</w:t>
-      </w:r>
-      <w:r>
-        <w:rPr>
-          <w:rStyle w:val="NormalTok"/>
-        </w:rPr>
-        <w:t xml:space="preserve">(</w:t>
-      </w:r>
-      <w:r>
-        <w:rPr>
-          <w:rStyle w:val="OperatorTok"/>
-        </w:rPr>
-        <w:t xml:space="preserve">~</w:t>
-      </w:r>
-      <w:r>
-        <w:rPr>
-          <w:rStyle w:val="StringTok"/>
-        </w:rPr>
-        <w:t xml:space="preserve"> </w:t>
-      </w:r>
-      <w:r>
-        <w:rPr>
-          <w:rStyle w:val="NormalTok"/>
-        </w:rPr>
-        <w:t xml:space="preserve">type)</w:t>
-      </w:r>
     </w:p>
     <w:p>
       <w:pPr>
@@ -15692,7 +15523,7 @@
         <w:rPr>
           <w:rStyle w:val="VerbatimChar"/>
         </w:rPr>
-        <w:t xml:space="preserve">## Warning: Removed 5328 rows containing missing values (geom_point).</w:t>
+        <w:t xml:space="preserve">## Warning: Removed 5043 rows containing missing values (geom_path).</w:t>
       </w:r>
     </w:p>
     <w:p>
@@ -15709,7 +15540,7 @@
               <a:graphicData uri="http://schemas.openxmlformats.org/drawingml/2006/picture">
                 <pic:pic>
                   <pic:nvPicPr>
-                    <pic:cNvPr descr="index_files/figure-docx/plots-3.png" id="0" name="Picture"/>
+                    <pic:cNvPr descr="index_files/figure-docx/plots-2.png" id="0" name="Picture"/>
                     <pic:cNvPicPr>
                       <a:picLocks noChangeArrowheads="1" noChangeAspect="1"/>
                     </pic:cNvPicPr>
@@ -15744,36 +15575,67 @@
     </w:p>
     <w:p>
       <w:pPr>
-        <w:pStyle w:val="BodyText"/>
-      </w:pPr>
-      <w:r>
-        <w:t xml:space="preserve">OK let's turn off some warnings - making</w:t>
-      </w:r>
-      <w:r>
-        <w:t xml:space="preserve"> </w:t>
-      </w:r>
-      <w:r>
-        <w:rPr>
-          <w:rStyle w:val="VerbatimChar"/>
-        </w:rPr>
-        <w:t xml:space="preserve">warning=FALSE</w:t>
-      </w:r>
-      <w:r>
-        <w:t xml:space="preserve"> </w:t>
-      </w:r>
-      <w:r>
-        <w:t xml:space="preserve">(in knitr) as an option.</w:t>
-      </w:r>
-    </w:p>
-    <w:p>
-      <w:pPr>
         <w:pStyle w:val="SourceCode"/>
       </w:pPr>
       <w:r>
         <w:rPr>
           <w:rStyle w:val="NormalTok"/>
         </w:rPr>
-        <w:t xml:space="preserve">## let's compare vertically </w:t>
+        <w:t xml:space="preserve">### let's make a new plot of poitns</w:t>
+      </w:r>
+      <w:r>
+        <w:br w:type="textWrapping"/>
+      </w:r>
+      <w:r>
+        <w:rPr>
+          <w:rStyle w:val="NormalTok"/>
+        </w:rPr>
+        <w:t xml:space="preserve">gpoint &lt;-</w:t>
+      </w:r>
+      <w:r>
+        <w:rPr>
+          <w:rStyle w:val="StringTok"/>
+        </w:rPr>
+        <w:t xml:space="preserve"> </w:t>
+      </w:r>
+      <w:r>
+        <w:rPr>
+          <w:rStyle w:val="NormalTok"/>
+        </w:rPr>
+        <w:t xml:space="preserve">g </w:t>
+      </w:r>
+      <w:r>
+        <w:rPr>
+          <w:rStyle w:val="OperatorTok"/>
+        </w:rPr>
+        <w:t xml:space="preserve">+</w:t>
+      </w:r>
+      <w:r>
+        <w:rPr>
+          <w:rStyle w:val="StringTok"/>
+        </w:rPr>
+        <w:t xml:space="preserve"> </w:t>
+      </w:r>
+      <w:r>
+        <w:rPr>
+          <w:rStyle w:val="KeywordTok"/>
+        </w:rPr>
+        <w:t xml:space="preserve">geom_point</w:t>
+      </w:r>
+      <w:r>
+        <w:rPr>
+          <w:rStyle w:val="NormalTok"/>
+        </w:rPr>
+        <w:t xml:space="preserve">()</w:t>
+      </w:r>
+      <w:r>
+        <w:br w:type="textWrapping"/>
+      </w:r>
+      <w:r>
+        <w:rPr>
+          <w:rStyle w:val="NormalTok"/>
+        </w:rPr>
+        <w:t xml:space="preserve">### let's plot the value by the type of value - boardings/average, etc</w:t>
       </w:r>
       <w:r>
         <w:br w:type="textWrapping"/>
@@ -15824,25 +15686,18 @@
         <w:rPr>
           <w:rStyle w:val="NormalTok"/>
         </w:rPr>
-        <w:t xml:space="preserve">type, </w:t>
-      </w:r>
-      <w:r>
-        <w:rPr>
-          <w:rStyle w:val="DataTypeTok"/>
-        </w:rPr>
-        <w:t xml:space="preserve">ncol=</w:t>
-      </w:r>
-      <w:r>
-        <w:rPr>
-          <w:rStyle w:val="DecValTok"/>
-        </w:rPr>
-        <w:t xml:space="preserve">1</w:t>
-      </w:r>
-      <w:r>
-        <w:rPr>
-          <w:rStyle w:val="NormalTok"/>
-        </w:rPr>
-        <w:t xml:space="preserve">)</w:t>
+        <w:t xml:space="preserve">type)</w:t>
+      </w:r>
+    </w:p>
+    <w:p>
+      <w:pPr>
+        <w:pStyle w:val="SourceCode"/>
+      </w:pPr>
+      <w:r>
+        <w:rPr>
+          <w:rStyle w:val="VerbatimChar"/>
+        </w:rPr>
+        <w:t xml:space="preserve">## Warning: Removed 5328 rows containing missing values (geom_point).</w:t>
       </w:r>
     </w:p>
     <w:p>
@@ -15859,7 +15714,7 @@
               <a:graphicData uri="http://schemas.openxmlformats.org/drawingml/2006/picture">
                 <pic:pic>
                   <pic:nvPicPr>
-                    <pic:cNvPr descr="index_files/figure-docx/unnamed-chunk-33-1.png" id="0" name="Picture"/>
+                    <pic:cNvPr descr="index_files/figure-docx/plots-3.png" id="0" name="Picture"/>
                     <pic:cNvPicPr>
                       <a:picLocks noChangeArrowheads="1" noChangeAspect="1"/>
                     </pic:cNvPicPr>
@@ -15894,25 +15749,45 @@
     </w:p>
     <w:p>
       <w:pPr>
+        <w:pStyle w:val="BodyText"/>
+      </w:pPr>
+      <w:r>
+        <w:t xml:space="preserve">OK let's turn off some warnings - making</w:t>
+      </w:r>
+      <w:r>
+        <w:t xml:space="preserve"> </w:t>
+      </w:r>
+      <w:r>
+        <w:rPr>
+          <w:rStyle w:val="VerbatimChar"/>
+        </w:rPr>
+        <w:t xml:space="preserve">warning=FALSE</w:t>
+      </w:r>
+      <w:r>
+        <w:t xml:space="preserve"> </w:t>
+      </w:r>
+      <w:r>
+        <w:t xml:space="preserve">(in knitr) as an option.</w:t>
+      </w:r>
+    </w:p>
+    <w:p>
+      <w:pPr>
         <w:pStyle w:val="SourceCode"/>
       </w:pPr>
       <w:r>
         <w:rPr>
           <w:rStyle w:val="NormalTok"/>
         </w:rPr>
-        <w:t xml:space="preserve">gfacet =</w:t>
-      </w:r>
-      <w:r>
-        <w:rPr>
-          <w:rStyle w:val="StringTok"/>
-        </w:rPr>
-        <w:t xml:space="preserve"> </w:t>
-      </w:r>
-      <w:r>
-        <w:rPr>
-          <w:rStyle w:val="NormalTok"/>
-        </w:rPr>
-        <w:t xml:space="preserve">g </w:t>
+        <w:t xml:space="preserve">## let's compare vertically </w:t>
+      </w:r>
+      <w:r>
+        <w:br w:type="textWrapping"/>
+      </w:r>
+      <w:r>
+        <w:rPr>
+          <w:rStyle w:val="NormalTok"/>
+        </w:rPr>
+        <w:t xml:space="preserve">gpoint </w:t>
       </w:r>
       <w:r>
         <w:rPr>
@@ -15973,96 +15848,6 @@
           <w:rStyle w:val="NormalTok"/>
         </w:rPr>
         <w:t xml:space="preserve">)</w:t>
-      </w:r>
-    </w:p>
-    <w:p>
-      <w:pPr>
-        <w:pStyle w:val="FirstParagraph"/>
-      </w:pPr>
-      <w:r>
-        <w:t xml:space="preserve">We can also smooth the data to give us a overall idea of how the average changes over time. I don't want to do a standard error (</w:t>
-      </w:r>
-      <w:r>
-        <w:rPr>
-          <w:rStyle w:val="VerbatimChar"/>
-        </w:rPr>
-        <w:t xml:space="preserve">se</w:t>
-      </w:r>
-      <w:r>
-        <w:t xml:space="preserve">).</w:t>
-      </w:r>
-    </w:p>
-    <w:p>
-      <w:pPr>
-        <w:pStyle w:val="SourceCode"/>
-      </w:pPr>
-      <w:r>
-        <w:rPr>
-          <w:rStyle w:val="NormalTok"/>
-        </w:rPr>
-        <w:t xml:space="preserve">## let's smooth this - get a rough estimate of what's going on</w:t>
-      </w:r>
-      <w:r>
-        <w:br w:type="textWrapping"/>
-      </w:r>
-      <w:r>
-        <w:rPr>
-          <w:rStyle w:val="NormalTok"/>
-        </w:rPr>
-        <w:t xml:space="preserve">gfacet </w:t>
-      </w:r>
-      <w:r>
-        <w:rPr>
-          <w:rStyle w:val="OperatorTok"/>
-        </w:rPr>
-        <w:t xml:space="preserve">+</w:t>
-      </w:r>
-      <w:r>
-        <w:rPr>
-          <w:rStyle w:val="StringTok"/>
-        </w:rPr>
-        <w:t xml:space="preserve"> </w:t>
-      </w:r>
-      <w:r>
-        <w:rPr>
-          <w:rStyle w:val="KeywordTok"/>
-        </w:rPr>
-        <w:t xml:space="preserve">geom_smooth</w:t>
-      </w:r>
-      <w:r>
-        <w:rPr>
-          <w:rStyle w:val="NormalTok"/>
-        </w:rPr>
-        <w:t xml:space="preserve">(</w:t>
-      </w:r>
-      <w:r>
-        <w:rPr>
-          <w:rStyle w:val="DataTypeTok"/>
-        </w:rPr>
-        <w:t xml:space="preserve">se=</w:t>
-      </w:r>
-      <w:r>
-        <w:rPr>
-          <w:rStyle w:val="OtherTok"/>
-        </w:rPr>
-        <w:t xml:space="preserve">FALSE</w:t>
-      </w:r>
-      <w:r>
-        <w:rPr>
-          <w:rStyle w:val="NormalTok"/>
-        </w:rPr>
-        <w:t xml:space="preserve">)</w:t>
-      </w:r>
-    </w:p>
-    <w:p>
-      <w:pPr>
-        <w:pStyle w:val="SourceCode"/>
-      </w:pPr>
-      <w:r>
-        <w:rPr>
-          <w:rStyle w:val="VerbatimChar"/>
-        </w:rPr>
-        <w:t xml:space="preserve">## `geom_smooth()` using method = 'gam' and formula 'y ~ s(x, bs = "cs")'</w:t>
       </w:r>
     </w:p>
     <w:p>
@@ -16079,7 +15864,7 @@
               <a:graphicData uri="http://schemas.openxmlformats.org/drawingml/2006/picture">
                 <pic:pic>
                   <pic:nvPicPr>
-                    <pic:cNvPr descr="index_files/figure-docx/unnamed-chunk-34-1.png" id="0" name="Picture"/>
+                    <pic:cNvPr descr="index_files/figure-docx/unnamed-chunk-33-1.png" id="0" name="Picture"/>
                     <pic:cNvPicPr>
                       <a:picLocks noChangeArrowheads="1" noChangeAspect="1"/>
                     </pic:cNvPicPr>
@@ -16114,33 +15899,175 @@
     </w:p>
     <w:p>
       <w:pPr>
-        <w:pStyle w:val="BodyText"/>
-      </w:pPr>
-      <w:r>
-        <w:t xml:space="preserve">OK, I've seen enough code, let's turn that off, using</w:t>
-      </w:r>
-      <w:r>
-        <w:t xml:space="preserve"> </w:t>
-      </w:r>
-      <w:r>
-        <w:rPr>
-          <w:rStyle w:val="VerbatimChar"/>
-        </w:rPr>
-        <w:t xml:space="preserve">echo=FALSE</w:t>
-      </w:r>
-      <w:r>
-        <w:t xml:space="preserve">.</w:t>
-      </w:r>
-    </w:p>
-    <w:p>
-      <w:pPr>
         <w:pStyle w:val="SourceCode"/>
       </w:pPr>
       <w:r>
         <w:rPr>
-          <w:rStyle w:val="VerbatimChar"/>
-        </w:rPr>
-        <w:t xml:space="preserve">## `geom_smooth()` using method = 'gam' and formula 'y ~ s(x, bs = "cs")'</w:t>
+          <w:rStyle w:val="NormalTok"/>
+        </w:rPr>
+        <w:t xml:space="preserve">gfacet =</w:t>
+      </w:r>
+      <w:r>
+        <w:rPr>
+          <w:rStyle w:val="StringTok"/>
+        </w:rPr>
+        <w:t xml:space="preserve"> </w:t>
+      </w:r>
+      <w:r>
+        <w:rPr>
+          <w:rStyle w:val="NormalTok"/>
+        </w:rPr>
+        <w:t xml:space="preserve">g </w:t>
+      </w:r>
+      <w:r>
+        <w:rPr>
+          <w:rStyle w:val="OperatorTok"/>
+        </w:rPr>
+        <w:t xml:space="preserve">+</w:t>
+      </w:r>
+      <w:r>
+        <w:rPr>
+          <w:rStyle w:val="StringTok"/>
+        </w:rPr>
+        <w:t xml:space="preserve"> </w:t>
+      </w:r>
+      <w:r>
+        <w:rPr>
+          <w:rStyle w:val="KeywordTok"/>
+        </w:rPr>
+        <w:t xml:space="preserve">facet_wrap</w:t>
+      </w:r>
+      <w:r>
+        <w:rPr>
+          <w:rStyle w:val="NormalTok"/>
+        </w:rPr>
+        <w:t xml:space="preserve">(</w:t>
+      </w:r>
+      <w:r>
+        <w:rPr>
+          <w:rStyle w:val="OperatorTok"/>
+        </w:rPr>
+        <w:t xml:space="preserve">~</w:t>
+      </w:r>
+      <w:r>
+        <w:rPr>
+          <w:rStyle w:val="StringTok"/>
+        </w:rPr>
+        <w:t xml:space="preserve"> </w:t>
+      </w:r>
+      <w:r>
+        <w:rPr>
+          <w:rStyle w:val="NormalTok"/>
+        </w:rPr>
+        <w:t xml:space="preserve">type, </w:t>
+      </w:r>
+      <w:r>
+        <w:rPr>
+          <w:rStyle w:val="DataTypeTok"/>
+        </w:rPr>
+        <w:t xml:space="preserve">ncol=</w:t>
+      </w:r>
+      <w:r>
+        <w:rPr>
+          <w:rStyle w:val="DecValTok"/>
+        </w:rPr>
+        <w:t xml:space="preserve">1</w:t>
+      </w:r>
+      <w:r>
+        <w:rPr>
+          <w:rStyle w:val="NormalTok"/>
+        </w:rPr>
+        <w:t xml:space="preserve">)</w:t>
+      </w:r>
+    </w:p>
+    <w:p>
+      <w:pPr>
+        <w:pStyle w:val="FirstParagraph"/>
+      </w:pPr>
+      <w:r>
+        <w:t xml:space="preserve">We can also smooth the data to give us a overall idea of how the average changes over time. I don't want to do a standard error (</w:t>
+      </w:r>
+      <w:r>
+        <w:rPr>
+          <w:rStyle w:val="VerbatimChar"/>
+        </w:rPr>
+        <w:t xml:space="preserve">se</w:t>
+      </w:r>
+      <w:r>
+        <w:t xml:space="preserve">).</w:t>
+      </w:r>
+    </w:p>
+    <w:p>
+      <w:pPr>
+        <w:pStyle w:val="SourceCode"/>
+      </w:pPr>
+      <w:r>
+        <w:rPr>
+          <w:rStyle w:val="NormalTok"/>
+        </w:rPr>
+        <w:t xml:space="preserve">## let's smooth this - get a rough estimate of what's going on</w:t>
+      </w:r>
+      <w:r>
+        <w:br w:type="textWrapping"/>
+      </w:r>
+      <w:r>
+        <w:rPr>
+          <w:rStyle w:val="NormalTok"/>
+        </w:rPr>
+        <w:t xml:space="preserve">gfacet </w:t>
+      </w:r>
+      <w:r>
+        <w:rPr>
+          <w:rStyle w:val="OperatorTok"/>
+        </w:rPr>
+        <w:t xml:space="preserve">+</w:t>
+      </w:r>
+      <w:r>
+        <w:rPr>
+          <w:rStyle w:val="StringTok"/>
+        </w:rPr>
+        <w:t xml:space="preserve"> </w:t>
+      </w:r>
+      <w:r>
+        <w:rPr>
+          <w:rStyle w:val="KeywordTok"/>
+        </w:rPr>
+        <w:t xml:space="preserve">geom_smooth</w:t>
+      </w:r>
+      <w:r>
+        <w:rPr>
+          <w:rStyle w:val="NormalTok"/>
+        </w:rPr>
+        <w:t xml:space="preserve">(</w:t>
+      </w:r>
+      <w:r>
+        <w:rPr>
+          <w:rStyle w:val="DataTypeTok"/>
+        </w:rPr>
+        <w:t xml:space="preserve">se=</w:t>
+      </w:r>
+      <w:r>
+        <w:rPr>
+          <w:rStyle w:val="OtherTok"/>
+        </w:rPr>
+        <w:t xml:space="preserve">FALSE</w:t>
+      </w:r>
+      <w:r>
+        <w:rPr>
+          <w:rStyle w:val="NormalTok"/>
+        </w:rPr>
+        <w:t xml:space="preserve">)</w:t>
+      </w:r>
+    </w:p>
+    <w:p>
+      <w:pPr>
+        <w:pStyle w:val="SourceCode"/>
+      </w:pPr>
+      <w:r>
+        <w:rPr>
+          <w:rStyle w:val="VerbatimChar"/>
+        </w:rPr>
+        <w:t xml:space="preserve">## `geom_smooth()` using method = 'gam'</w:t>
       </w:r>
     </w:p>
     <w:p>
@@ -16150,14 +16077,14 @@
       <w:r>
         <w:drawing>
           <wp:inline>
-            <wp:extent cx="5334000" cy="2667000"/>
+            <wp:extent cx="5334000" cy="4267200"/>
             <wp:effectExtent b="0" l="0" r="0" t="0"/>
             <wp:docPr descr="" title="" id="1" name="Picture"/>
             <a:graphic>
               <a:graphicData uri="http://schemas.openxmlformats.org/drawingml/2006/picture">
                 <pic:pic>
                   <pic:nvPicPr>
-                    <pic:cNvPr descr="index_files/figure-docx/unnamed-chunk-35-1.png" id="0" name="Picture"/>
+                    <pic:cNvPr descr="index_files/figure-docx/unnamed-chunk-34-1.png" id="0" name="Picture"/>
                     <pic:cNvPicPr>
                       <a:picLocks noChangeArrowheads="1" noChangeAspect="1"/>
                     </pic:cNvPicPr>
@@ -16171,7 +16098,7 @@
                   <pic:spPr bwMode="auto">
                     <a:xfrm>
                       <a:off x="0" y="0"/>
-                      <a:ext cx="5334000" cy="2667000"/>
+                      <a:ext cx="5334000" cy="4267200"/>
                     </a:xfrm>
                     <a:prstGeom prst="rect">
                       <a:avLst/>
@@ -16195,21 +16122,35 @@
         <w:pStyle w:val="BodyText"/>
       </w:pPr>
       <w:r>
-        <w:t xml:space="preserve">There are still messages, but we can turn these off with</w:t>
-      </w:r>
-      <w:r>
-        <w:t xml:space="preserve"> </w:t>
-      </w:r>
-      <w:r>
-        <w:rPr>
-          <w:rStyle w:val="VerbatimChar"/>
-        </w:rPr>
-        <w:t xml:space="preserve">message = FALSE</w:t>
-      </w:r>
-    </w:p>
-    <w:p>
-      <w:pPr>
-        <w:pStyle w:val="BodyText"/>
+        <w:t xml:space="preserve">OK, I've seen enough code, let's turn that off, using</w:t>
+      </w:r>
+      <w:r>
+        <w:t xml:space="preserve"> </w:t>
+      </w:r>
+      <w:r>
+        <w:rPr>
+          <w:rStyle w:val="VerbatimChar"/>
+        </w:rPr>
+        <w:t xml:space="preserve">echo=FALSE</w:t>
+      </w:r>
+      <w:r>
+        <w:t xml:space="preserve">.</w:t>
+      </w:r>
+    </w:p>
+    <w:p>
+      <w:pPr>
+        <w:pStyle w:val="SourceCode"/>
+      </w:pPr>
+      <w:r>
+        <w:rPr>
+          <w:rStyle w:val="VerbatimChar"/>
+        </w:rPr>
+        <w:t xml:space="preserve">## `geom_smooth()` using method = 'gam'</w:t>
+      </w:r>
+    </w:p>
+    <w:p>
+      <w:pPr>
+        <w:pStyle w:val="FirstParagraph"/>
       </w:pPr>
       <w:r>
         <w:drawing>
@@ -16221,7 +16162,7 @@
               <a:graphicData uri="http://schemas.openxmlformats.org/drawingml/2006/picture">
                 <pic:pic>
                   <pic:nvPicPr>
-                    <pic:cNvPr descr="index_files/figure-docx/unnamed-chunk-36-1.png" id="0" name="Picture"/>
+                    <pic:cNvPr descr="index_files/figure-docx/unnamed-chunk-35-1.png" id="0" name="Picture"/>
                     <pic:cNvPicPr>
                       <a:picLocks noChangeArrowheads="1" noChangeAspect="1"/>
                     </pic:cNvPicPr>
@@ -16254,6 +16195,70 @@
         </w:drawing>
       </w:r>
     </w:p>
+    <w:p>
+      <w:pPr>
+        <w:pStyle w:val="BodyText"/>
+      </w:pPr>
+      <w:r>
+        <w:t xml:space="preserve">There are still messages, but we can turn these off with</w:t>
+      </w:r>
+      <w:r>
+        <w:t xml:space="preserve"> </w:t>
+      </w:r>
+      <w:r>
+        <w:rPr>
+          <w:rStyle w:val="VerbatimChar"/>
+        </w:rPr>
+        <w:t xml:space="preserve">message = FALSE</w:t>
+      </w:r>
+    </w:p>
+    <w:p>
+      <w:pPr>
+        <w:pStyle w:val="BodyText"/>
+      </w:pPr>
+      <w:r>
+        <w:drawing>
+          <wp:inline>
+            <wp:extent cx="5334000" cy="2667000"/>
+            <wp:effectExtent b="0" l="0" r="0" t="0"/>
+            <wp:docPr descr="" title="" id="1" name="Picture"/>
+            <a:graphic>
+              <a:graphicData uri="http://schemas.openxmlformats.org/drawingml/2006/picture">
+                <pic:pic>
+                  <pic:nvPicPr>
+                    <pic:cNvPr descr="index_files/figure-docx/unnamed-chunk-36-1.png" id="0" name="Picture"/>
+                    <pic:cNvPicPr>
+                      <a:picLocks noChangeArrowheads="1" noChangeAspect="1"/>
+                    </pic:cNvPicPr>
+                  </pic:nvPicPr>
+                  <pic:blipFill>
+                    <a:blip r:embed="rId55"/>
+                    <a:stretch>
+                      <a:fillRect/>
+                    </a:stretch>
+                  </pic:blipFill>
+                  <pic:spPr bwMode="auto">
+                    <a:xfrm>
+                      <a:off x="0" y="0"/>
+                      <a:ext cx="5334000" cy="2667000"/>
+                    </a:xfrm>
+                    <a:prstGeom prst="rect">
+                      <a:avLst/>
+                    </a:prstGeom>
+                    <a:noFill/>
+                    <a:ln w="9525">
+                      <a:noFill/>
+                      <a:headEnd/>
+                      <a:tailEnd/>
+                    </a:ln>
+                  </pic:spPr>
+                </pic:pic>
+              </a:graphicData>
+            </a:graphic>
+          </wp:inline>
+        </w:drawing>
+      </w:r>
+    </w:p>
     <w:sectPr/>
   </w:body>
 </w:document>
@@ -16362,7 +16367,7 @@
     </w:lvl>
   </w:abstractNum>
   <w:abstractNum w:abstractNumId="990">
-    <w:nsid w:val="cfb77fd2"/>
+    <w:nsid w:val="d6231c35"/>
     <w:multiLevelType w:val="multilevel"/>
     <w:lvl w:ilvl="0">
       <w:numFmt w:val="bullet"/>

</xml_diff>